<commit_message>
fix bugs in optimize_single()
</commit_message>
<xml_diff>
--- a/思路.docx
+++ b/思路.docx
@@ -20,11 +20,6 @@
       </w:r>
     </w:p>
     <w:p>
-      <w:pPr>
-        <w:rPr>
-          <w:rFonts w:hint="eastAsia"/>
-        </w:rPr>
-      </w:pPr>
       <w:r>
         <w:rPr>
           <w:rFonts w:hint="eastAsia"/>
@@ -33,11 +28,6 @@
       </w:r>
     </w:p>
     <w:p>
-      <w:pPr>
-        <w:rPr>
-          <w:rFonts w:hint="eastAsia"/>
-        </w:rPr>
-      </w:pPr>
       <w:r>
         <w:rPr>
           <w:rFonts w:hint="eastAsia"/>
@@ -94,11 +84,6 @@
       </w:r>
     </w:p>
     <w:p>
-      <w:pPr>
-        <w:rPr>
-          <w:rFonts w:hint="eastAsia"/>
-        </w:rPr>
-      </w:pPr>
       <w:r>
         <w:rPr>
           <w:rFonts w:hint="eastAsia"/>
@@ -109,9 +94,6 @@
     <w:p>
       <w:pPr>
         <w:pStyle w:val="1"/>
-        <w:rPr>
-          <w:rFonts w:hint="eastAsia"/>
-        </w:rPr>
       </w:pPr>
       <w:r>
         <w:rPr>
@@ -127,11 +109,6 @@
       </w:r>
     </w:p>
     <w:p>
-      <w:pPr>
-        <w:rPr>
-          <w:rFonts w:hint="eastAsia"/>
-        </w:rPr>
-      </w:pPr>
       <w:r>
         <w:rPr>
           <w:rFonts w:hint="eastAsia"/>
@@ -140,24 +117,22 @@
       </w:r>
     </w:p>
     <w:p>
-      <w:pPr>
-        <w:rPr>
-          <w:rFonts w:hint="eastAsia"/>
-        </w:rPr>
-      </w:pPr>
-      <w:r>
-        <w:rPr>
-          <w:rFonts w:hint="eastAsia"/>
-        </w:rPr>
-        <w:t>后来，因为无法确定分为多少类，，所以否定了这个想法。</w:t>
+      <w:r>
+        <w:rPr>
+          <w:rFonts w:hint="eastAsia"/>
+        </w:rPr>
+        <w:t>后来，因为无法确定分为多少类，</w:t>
+      </w:r>
+      <w:r>
+        <w:rPr>
+          <w:rFonts w:hint="eastAsia"/>
+        </w:rPr>
+        <w:t>所以否定了这个想法。</w:t>
       </w:r>
     </w:p>
     <w:p>
       <w:pPr>
         <w:pStyle w:val="1"/>
-        <w:rPr>
-          <w:rFonts w:hint="eastAsia"/>
-        </w:rPr>
       </w:pPr>
       <w:r>
         <w:rPr>
@@ -173,11 +148,6 @@
       </w:r>
     </w:p>
     <w:p>
-      <w:pPr>
-        <w:rPr>
-          <w:rFonts w:hint="eastAsia"/>
-        </w:rPr>
-      </w:pPr>
       <w:r>
         <w:rPr>
           <w:rFonts w:hint="eastAsia"/>
@@ -198,11 +168,6 @@
       </w:r>
     </w:p>
     <w:p>
-      <w:pPr>
-        <w:rPr>
-          <w:rFonts w:hint="eastAsia"/>
-        </w:rPr>
-      </w:pPr>
       <w:r>
         <w:rPr>
           <w:rFonts w:hint="eastAsia"/>
@@ -237,35 +202,7 @@
         <w:rPr>
           <w:rFonts w:hint="eastAsia"/>
         </w:rPr>
-        <w:t>）权值计算（</w:t>
-      </w:r>
-      <w:proofErr w:type="gramStart"/>
-      <w:r>
-        <w:rPr>
-          <w:rFonts w:hint="eastAsia"/>
-        </w:rPr>
-        <w:t>布尔权</w:t>
-      </w:r>
-      <w:proofErr w:type="gramEnd"/>
-      <w:r>
-        <w:rPr>
-          <w:rFonts w:hint="eastAsia"/>
-        </w:rPr>
-        <w:t>值，</w:t>
-      </w:r>
-      <w:proofErr w:type="gramStart"/>
-      <w:r>
-        <w:rPr>
-          <w:rFonts w:hint="eastAsia"/>
-        </w:rPr>
-        <w:t>词频权</w:t>
-      </w:r>
-      <w:proofErr w:type="gramEnd"/>
-      <w:r>
-        <w:rPr>
-          <w:rFonts w:hint="eastAsia"/>
-        </w:rPr>
-        <w:t>值</w:t>
+        <w:t>）权值计算（布尔权值，词频权值</w:t>
       </w:r>
       <w:r>
         <w:rPr>
@@ -305,11 +242,6 @@
       </w:r>
     </w:p>
     <w:p>
-      <w:pPr>
-        <w:rPr>
-          <w:rFonts w:hint="eastAsia"/>
-        </w:rPr>
-      </w:pPr>
       <w:r>
         <w:rPr>
           <w:rFonts w:hint="eastAsia"/>
@@ -342,11 +274,6 @@
       </w:r>
     </w:p>
     <w:p>
-      <w:pPr>
-        <w:rPr>
-          <w:rFonts w:hint="eastAsia"/>
-        </w:rPr>
-      </w:pPr>
       <w:r>
         <w:rPr>
           <w:rFonts w:hint="eastAsia"/>
@@ -361,11 +288,6 @@
       </w:r>
     </w:p>
     <w:p>
-      <w:pPr>
-        <w:rPr>
-          <w:rFonts w:hint="eastAsia"/>
-        </w:rPr>
-      </w:pPr>
       <w:r>
         <w:rPr>
           <w:rFonts w:hint="eastAsia"/>
@@ -380,11 +302,6 @@
       </w:r>
     </w:p>
     <w:p>
-      <w:pPr>
-        <w:rPr>
-          <w:rFonts w:hint="eastAsia"/>
-        </w:rPr>
-      </w:pPr>
       <w:r>
         <w:rPr>
           <w:rFonts w:hint="eastAsia"/>
@@ -399,11 +316,6 @@
       </w:r>
     </w:p>
     <w:p>
-      <w:pPr>
-        <w:rPr>
-          <w:rFonts w:hint="eastAsia"/>
-        </w:rPr>
-      </w:pPr>
       <w:r>
         <w:rPr>
           <w:rFonts w:hint="eastAsia"/>
@@ -412,30 +324,25 @@
       </w:r>
     </w:p>
     <w:p>
-      <w:pPr>
-        <w:rPr>
-          <w:rFonts w:hint="eastAsia"/>
-        </w:rPr>
-      </w:pPr>
       <w:r>
         <w:rPr>
           <w:rFonts w:hint="eastAsia"/>
         </w:rPr>
         <w:t>确定了思路之后，我用</w:t>
       </w:r>
-      <w:proofErr w:type="spellStart"/>
-      <w:r>
-        <w:rPr>
-          <w:rFonts w:hint="eastAsia"/>
-        </w:rPr>
-        <w:t>skleran</w:t>
-      </w:r>
-      <w:proofErr w:type="spellEnd"/>
-      <w:r>
-        <w:rPr>
-          <w:rFonts w:hint="eastAsia"/>
-        </w:rPr>
-        <w:t xml:space="preserve">  </w:t>
+      <w:r>
+        <w:rPr>
+          <w:rFonts w:hint="eastAsia"/>
+        </w:rPr>
+        <w:t>sklear</w:t>
+      </w:r>
+      <w:bookmarkStart w:id="0" w:name="_GoBack"/>
+      <w:bookmarkEnd w:id="0"/>
+      <w:r>
+        <w:rPr>
+          <w:rFonts w:hint="eastAsia"/>
+        </w:rPr>
+        <w:t xml:space="preserve">n  </w:t>
       </w:r>
       <w:r>
         <w:rPr>
@@ -447,9 +354,6 @@
     <w:p>
       <w:pPr>
         <w:pStyle w:val="2"/>
-        <w:rPr>
-          <w:rFonts w:hint="eastAsia"/>
-        </w:rPr>
       </w:pPr>
       <w:r>
         <w:rPr>
@@ -465,19 +369,12 @@
       </w:r>
     </w:p>
     <w:p>
-      <w:pPr>
-        <w:rPr>
-          <w:rFonts w:hint="eastAsia"/>
-        </w:rPr>
-      </w:pPr>
-      <w:proofErr w:type="gramStart"/>
       <w:r>
         <w:rPr>
           <w:rFonts w:hint="eastAsia"/>
         </w:rPr>
         <w:t>一</w:t>
       </w:r>
-      <w:proofErr w:type="gramEnd"/>
       <w:r>
         <w:rPr>
           <w:rFonts w:hint="eastAsia"/>
@@ -486,11 +383,6 @@
       </w:r>
     </w:p>
     <w:p>
-      <w:pPr>
-        <w:rPr>
-          <w:rFonts w:hint="eastAsia"/>
-        </w:rPr>
-      </w:pPr>
       <w:r>
         <w:rPr>
           <w:rFonts w:hint="eastAsia"/>
@@ -518,11 +410,6 @@
       </w:r>
     </w:p>
     <w:p>
-      <w:pPr>
-        <w:rPr>
-          <w:rFonts w:hint="eastAsia"/>
-        </w:rPr>
-      </w:pPr>
       <w:r>
         <w:rPr>
           <w:rFonts w:hint="eastAsia"/>
@@ -556,11 +443,6 @@
       </w:r>
     </w:p>
     <w:p>
-      <w:pPr>
-        <w:rPr>
-          <w:rFonts w:hint="eastAsia"/>
-        </w:rPr>
-      </w:pPr>
       <w:r>
         <w:rPr>
           <w:rFonts w:hint="eastAsia"/>
@@ -579,13 +461,8 @@
         <w:t xml:space="preserve"> </w:t>
       </w:r>
       <w:r>
-        <w:t xml:space="preserve"> 1 </w:t>
-      </w:r>
-      <w:proofErr w:type="spellStart"/>
-      <w:r>
-        <w:t>countvector</w:t>
-      </w:r>
-      <w:proofErr w:type="spellEnd"/>
+        <w:t> 1 countvector</w:t>
+      </w:r>
       <w:r>
         <w:rPr>
           <w:rFonts w:hint="eastAsia"/>
@@ -594,31 +471,12 @@
       </w:r>
     </w:p>
     <w:p>
-      <w:pPr>
-        <w:rPr>
-          <w:rFonts w:hint="eastAsia"/>
-        </w:rPr>
-      </w:pPr>
       <w:r>
         <w:rPr>
           <w:rFonts w:hint="eastAsia"/>
         </w:rPr>
         <w:tab/>
-        <w:t xml:space="preserve">2 </w:t>
-      </w:r>
-      <w:proofErr w:type="spellStart"/>
-      <w:r>
-        <w:rPr>
-          <w:rFonts w:hint="eastAsia"/>
-        </w:rPr>
-        <w:t>tfidfvector</w:t>
-      </w:r>
-      <w:proofErr w:type="spellEnd"/>
-      <w:r>
-        <w:rPr>
-          <w:rFonts w:hint="eastAsia"/>
-        </w:rPr>
-        <w:t xml:space="preserve">: </w:t>
+        <w:t xml:space="preserve">2 tfidfvector: </w:t>
       </w:r>
       <w:r>
         <w:rPr>
@@ -626,14 +484,12 @@
         </w:rPr>
         <w:t>计算</w:t>
       </w:r>
-      <w:proofErr w:type="spellStart"/>
       <w:r>
         <w:rPr>
           <w:rFonts w:hint="eastAsia"/>
         </w:rPr>
         <w:t>tfidf</w:t>
       </w:r>
-      <w:proofErr w:type="spellEnd"/>
       <w:r>
         <w:rPr>
           <w:rFonts w:hint="eastAsia"/>
@@ -642,31 +498,12 @@
       </w:r>
     </w:p>
     <w:p>
-      <w:pPr>
-        <w:rPr>
-          <w:rFonts w:hint="eastAsia"/>
-        </w:rPr>
-      </w:pPr>
       <w:r>
         <w:rPr>
           <w:rFonts w:hint="eastAsia"/>
         </w:rPr>
         <w:tab/>
-        <w:t xml:space="preserve">3 </w:t>
-      </w:r>
-      <w:proofErr w:type="spellStart"/>
-      <w:r>
-        <w:rPr>
-          <w:rFonts w:hint="eastAsia"/>
-        </w:rPr>
-        <w:t>hashvector</w:t>
-      </w:r>
-      <w:proofErr w:type="spellEnd"/>
-      <w:r>
-        <w:rPr>
-          <w:rFonts w:hint="eastAsia"/>
-        </w:rPr>
-        <w:t xml:space="preserve">: </w:t>
+        <w:t xml:space="preserve">3 hashvector: </w:t>
       </w:r>
       <w:r>
         <w:rPr>
@@ -702,11 +539,6 @@
       </w:r>
     </w:p>
     <w:p>
-      <w:pPr>
-        <w:rPr>
-          <w:rFonts w:hint="eastAsia"/>
-        </w:rPr>
-      </w:pPr>
       <w:r>
         <w:rPr>
           <w:rFonts w:hint="eastAsia"/>
@@ -733,11 +565,6 @@
       </w:r>
     </w:p>
     <w:p>
-      <w:pPr>
-        <w:rPr>
-          <w:rFonts w:hint="eastAsia"/>
-        </w:rPr>
-      </w:pPr>
       <w:r>
         <w:rPr>
           <w:rFonts w:hint="eastAsia"/>
@@ -767,11 +594,6 @@
       </w:r>
     </w:p>
     <w:p>
-      <w:pPr>
-        <w:rPr>
-          <w:rFonts w:hint="eastAsia"/>
-        </w:rPr>
-      </w:pPr>
       <w:r>
         <w:rPr>
           <w:rFonts w:hint="eastAsia"/>
@@ -792,11 +614,6 @@
       </w:r>
     </w:p>
     <w:p>
-      <w:pPr>
-        <w:rPr>
-          <w:rFonts w:hint="eastAsia"/>
-        </w:rPr>
-      </w:pPr>
       <w:r>
         <w:rPr>
           <w:rFonts w:hint="eastAsia"/>
@@ -826,11 +643,6 @@
       </w:r>
     </w:p>
     <w:p>
-      <w:pPr>
-        <w:rPr>
-          <w:rFonts w:hint="eastAsia"/>
-        </w:rPr>
-      </w:pPr>
       <w:r>
         <w:rPr>
           <w:rFonts w:hint="eastAsia"/>
@@ -861,9 +673,6 @@
     <w:p>
       <w:pPr>
         <w:pStyle w:val="2"/>
-        <w:rPr>
-          <w:rFonts w:hint="eastAsia"/>
-        </w:rPr>
       </w:pPr>
       <w:r>
         <w:rPr>
@@ -879,11 +688,6 @@
       </w:r>
     </w:p>
     <w:p>
-      <w:pPr>
-        <w:rPr>
-          <w:rFonts w:hint="eastAsia"/>
-        </w:rPr>
-      </w:pPr>
       <w:r>
         <w:rPr>
           <w:rFonts w:hint="eastAsia"/>
@@ -892,25 +696,12 @@
       </w:r>
     </w:p>
     <w:p>
-      <w:pPr>
-        <w:rPr>
-          <w:rFonts w:hint="eastAsia"/>
-        </w:rPr>
-      </w:pPr>
-      <w:r>
-        <w:rPr>
-          <w:rFonts w:hint="eastAsia"/>
-        </w:rPr>
-        <w:t>我们的特征选择的方法主要</w:t>
-      </w:r>
-      <w:proofErr w:type="gramStart"/>
-      <w:r>
-        <w:rPr>
-          <w:rFonts w:hint="eastAsia"/>
-        </w:rPr>
-        <w:t>是卡方跟</w:t>
-      </w:r>
-      <w:proofErr w:type="gramEnd"/>
+      <w:r>
+        <w:rPr>
+          <w:rFonts w:hint="eastAsia"/>
+        </w:rPr>
+        <w:t>我们的特征选择的方法主要是卡方跟</w:t>
+      </w:r>
       <w:r>
         <w:rPr>
           <w:rFonts w:hint="eastAsia"/>
@@ -925,11 +716,6 @@
       </w:r>
     </w:p>
     <w:p>
-      <w:pPr>
-        <w:rPr>
-          <w:rFonts w:hint="eastAsia"/>
-        </w:rPr>
-      </w:pPr>
       <w:r>
         <w:rPr>
           <w:rFonts w:hint="eastAsia"/>
@@ -948,48 +734,28 @@
         </w:rPr>
         <w:t>的效果不如单纯的</w:t>
       </w:r>
-      <w:proofErr w:type="spellStart"/>
       <w:r>
         <w:rPr>
           <w:rFonts w:hint="eastAsia"/>
         </w:rPr>
         <w:t>tfidf</w:t>
       </w:r>
-      <w:proofErr w:type="spellEnd"/>
-    </w:p>
-    <w:p>
-      <w:pPr>
-        <w:rPr>
-          <w:rFonts w:hint="eastAsia"/>
-        </w:rPr>
-      </w:pPr>
+    </w:p>
+    <w:p>
       <w:r>
         <w:rPr>
           <w:rFonts w:hint="eastAsia"/>
         </w:rPr>
         <w:t>TFIDF+</w:t>
       </w:r>
-      <w:proofErr w:type="gramStart"/>
-      <w:r>
-        <w:rPr>
-          <w:rFonts w:hint="eastAsia"/>
-        </w:rPr>
-        <w:t>卡方的</w:t>
-      </w:r>
-      <w:proofErr w:type="gramEnd"/>
-      <w:r>
-        <w:rPr>
-          <w:rFonts w:hint="eastAsia"/>
-        </w:rPr>
-        <w:t>效果稍好一点点</w:t>
-      </w:r>
-    </w:p>
-    <w:p>
-      <w:pPr>
-        <w:rPr>
-          <w:rFonts w:hint="eastAsia"/>
-        </w:rPr>
-      </w:pPr>
+      <w:r>
+        <w:rPr>
+          <w:rFonts w:hint="eastAsia"/>
+        </w:rPr>
+        <w:t>卡方的效果稍好一点点</w:t>
+      </w:r>
+    </w:p>
+    <w:p>
       <w:r>
         <w:rPr>
           <w:rFonts w:hint="eastAsia"/>
@@ -1012,9 +778,6 @@
     <w:p>
       <w:pPr>
         <w:pStyle w:val="2"/>
-        <w:rPr>
-          <w:rFonts w:hint="eastAsia"/>
-        </w:rPr>
       </w:pPr>
       <w:r>
         <w:rPr>
@@ -1028,15 +791,8 @@
         </w:rPr>
         <w:t>v2)</w:t>
       </w:r>
-      <w:bookmarkStart w:id="0" w:name="_GoBack"/>
-      <w:bookmarkEnd w:id="0"/>
-    </w:p>
-    <w:p>
-      <w:pPr>
-        <w:rPr>
-          <w:rFonts w:hint="eastAsia"/>
-        </w:rPr>
-      </w:pPr>
+    </w:p>
+    <w:p>
       <w:r>
         <w:rPr>
           <w:rFonts w:hint="eastAsia"/>
@@ -1051,11 +807,6 @@
       </w:r>
     </w:p>
     <w:p>
-      <w:pPr>
-        <w:rPr>
-          <w:rFonts w:hint="eastAsia"/>
-        </w:rPr>
-      </w:pPr>
       <w:r>
         <w:rPr>
           <w:rFonts w:hint="eastAsia"/>
@@ -1068,23 +819,14 @@
         </w:rPr>
         <w:t>特征提取：</w:t>
       </w:r>
-      <w:proofErr w:type="spellStart"/>
-      <w:proofErr w:type="gramStart"/>
       <w:r>
         <w:rPr>
           <w:rFonts w:hint="eastAsia"/>
         </w:rPr>
         <w:t>tfidf</w:t>
       </w:r>
-      <w:proofErr w:type="spellEnd"/>
-      <w:proofErr w:type="gramEnd"/>
-    </w:p>
-    <w:p>
-      <w:pPr>
-        <w:rPr>
-          <w:rFonts w:hint="eastAsia"/>
-        </w:rPr>
-      </w:pPr>
+    </w:p>
+    <w:p>
       <w:r>
         <w:rPr>
           <w:rFonts w:hint="eastAsia"/>
@@ -1126,6 +868,44 @@
     </w:sectPr>
   </w:body>
 </w:document>
+</file>
+
+<file path=word/endnotes.xml><?xml version="1.0" encoding="utf-8"?>
+<w:endnotes xmlns:wpc="http://schemas.microsoft.com/office/word/2010/wordprocessingCanvas" xmlns:mc="http://schemas.openxmlformats.org/markup-compatibility/2006" xmlns:o="urn:schemas-microsoft-com:office:office" xmlns:r="http://schemas.openxmlformats.org/officeDocument/2006/relationships" xmlns:m="http://schemas.openxmlformats.org/officeDocument/2006/math" xmlns:v="urn:schemas-microsoft-com:vml" xmlns:wp14="http://schemas.microsoft.com/office/word/2010/wordprocessingDrawing" xmlns:wp="http://schemas.openxmlformats.org/drawingml/2006/wordprocessingDrawing" xmlns:w10="urn:schemas-microsoft-com:office:word" xmlns:w="http://schemas.openxmlformats.org/wordprocessingml/2006/main" xmlns:w14="http://schemas.microsoft.com/office/word/2010/wordml" xmlns:w15="http://schemas.microsoft.com/office/word/2012/wordml" xmlns:wpg="http://schemas.microsoft.com/office/word/2010/wordprocessingGroup" xmlns:wpi="http://schemas.microsoft.com/office/word/2010/wordprocessingInk" xmlns:wne="http://schemas.microsoft.com/office/word/2006/wordml" xmlns:wps="http://schemas.microsoft.com/office/word/2010/wordprocessingShape" mc:Ignorable="w14 w15 wp14">
+  <w:endnote w:type="separator" w:id="-1">
+    <w:p>
+      <w:r>
+        <w:separator/>
+      </w:r>
+    </w:p>
+  </w:endnote>
+  <w:endnote w:type="continuationSeparator" w:id="0">
+    <w:p>
+      <w:r>
+        <w:continuationSeparator/>
+      </w:r>
+    </w:p>
+  </w:endnote>
+</w:endnotes>
+</file>
+
+<file path=word/footnotes.xml><?xml version="1.0" encoding="utf-8"?>
+<w:footnotes xmlns:wpc="http://schemas.microsoft.com/office/word/2010/wordprocessingCanvas" xmlns:mc="http://schemas.openxmlformats.org/markup-compatibility/2006" xmlns:o="urn:schemas-microsoft-com:office:office" xmlns:r="http://schemas.openxmlformats.org/officeDocument/2006/relationships" xmlns:m="http://schemas.openxmlformats.org/officeDocument/2006/math" xmlns:v="urn:schemas-microsoft-com:vml" xmlns:wp14="http://schemas.microsoft.com/office/word/2010/wordprocessingDrawing" xmlns:wp="http://schemas.openxmlformats.org/drawingml/2006/wordprocessingDrawing" xmlns:w10="urn:schemas-microsoft-com:office:word" xmlns:w="http://schemas.openxmlformats.org/wordprocessingml/2006/main" xmlns:w14="http://schemas.microsoft.com/office/word/2010/wordml" xmlns:w15="http://schemas.microsoft.com/office/word/2012/wordml" xmlns:wpg="http://schemas.microsoft.com/office/word/2010/wordprocessingGroup" xmlns:wpi="http://schemas.microsoft.com/office/word/2010/wordprocessingInk" xmlns:wne="http://schemas.microsoft.com/office/word/2006/wordml" xmlns:wps="http://schemas.microsoft.com/office/word/2010/wordprocessingShape" mc:Ignorable="w14 w15 wp14">
+  <w:footnote w:type="separator" w:id="-1">
+    <w:p>
+      <w:r>
+        <w:separator/>
+      </w:r>
+    </w:p>
+  </w:footnote>
+  <w:footnote w:type="continuationSeparator" w:id="0">
+    <w:p>
+      <w:r>
+        <w:continuationSeparator/>
+      </w:r>
+    </w:p>
+  </w:footnote>
+</w:footnotes>
 </file>
 
 <file path=word/styles.xml><?xml version="1.0" encoding="utf-8"?>
@@ -1623,6 +1403,71 @@
       <w:szCs w:val="32"/>
     </w:rPr>
   </w:style>
+  <w:style w:type="paragraph" w:styleId="a3">
+    <w:name w:val="header"/>
+    <w:basedOn w:val="a"/>
+    <w:link w:val="Char"/>
+    <w:uiPriority w:val="99"/>
+    <w:unhideWhenUsed/>
+    <w:rsid w:val="0050214C"/>
+    <w:pPr>
+      <w:pBdr>
+        <w:bottom w:val="single" w:sz="6" w:space="1" w:color="auto"/>
+      </w:pBdr>
+      <w:tabs>
+        <w:tab w:val="center" w:pos="4153"/>
+        <w:tab w:val="right" w:pos="8306"/>
+      </w:tabs>
+      <w:snapToGrid w:val="0"/>
+      <w:jc w:val="center"/>
+    </w:pPr>
+    <w:rPr>
+      <w:sz w:val="18"/>
+      <w:szCs w:val="18"/>
+    </w:rPr>
+  </w:style>
+  <w:style w:type="character" w:customStyle="1" w:styleId="Char">
+    <w:name w:val="页眉 Char"/>
+    <w:basedOn w:val="a0"/>
+    <w:link w:val="a3"/>
+    <w:uiPriority w:val="99"/>
+    <w:rsid w:val="0050214C"/>
+    <w:rPr>
+      <w:sz w:val="18"/>
+      <w:szCs w:val="18"/>
+    </w:rPr>
+  </w:style>
+  <w:style w:type="paragraph" w:styleId="a4">
+    <w:name w:val="footer"/>
+    <w:basedOn w:val="a"/>
+    <w:link w:val="Char0"/>
+    <w:uiPriority w:val="99"/>
+    <w:unhideWhenUsed/>
+    <w:rsid w:val="0050214C"/>
+    <w:pPr>
+      <w:tabs>
+        <w:tab w:val="center" w:pos="4153"/>
+        <w:tab w:val="right" w:pos="8306"/>
+      </w:tabs>
+      <w:snapToGrid w:val="0"/>
+      <w:jc w:val="left"/>
+    </w:pPr>
+    <w:rPr>
+      <w:sz w:val="18"/>
+      <w:szCs w:val="18"/>
+    </w:rPr>
+  </w:style>
+  <w:style w:type="character" w:customStyle="1" w:styleId="Char0">
+    <w:name w:val="页脚 Char"/>
+    <w:basedOn w:val="a0"/>
+    <w:link w:val="a4"/>
+    <w:uiPriority w:val="99"/>
+    <w:rsid w:val="0050214C"/>
+    <w:rPr>
+      <w:sz w:val="18"/>
+      <w:szCs w:val="18"/>
+    </w:rPr>
+  </w:style>
 </w:styles>
 </file>
 

</xml_diff>